<commit_message>
Update with latest SUPREMEDM
</commit_message>
<xml_diff>
--- a/paper/table_supremedm computable phenotype summary.docx
+++ b/paper/table_supremedm computable phenotype summary.docx
@@ -17258,7 +17258,7 @@
                 <w:rFonts w:ascii="Calibri" w:hAnsi="Calibri"/>
                 <w:sz w:val="20"/>
               </w:rPr>
-              <w:t xml:space="default">218,853</w:t>
+              <w:t xml:space="default">218,854</w:t>
             </w:r>
           </w:p>
         </w:tc>
@@ -17431,79 +17431,79 @@
                 <w:rFonts w:ascii="Calibri" w:hAnsi="Calibri"/>
                 <w:sz w:val="20"/>
               </w:rPr>
-              <w:t xml:space="default">207,378 (95%)</w:t>
-            </w:r>
-          </w:p>
-        </w:tc>
-        <w:tc>
-          <w:tcPr>
-            <w:tcBorders>
-              <w:top w:val="single" w:space="0" w:color="D3D3D3"/>
-              <w:bottom w:val="single" w:space="0" w:color="D3D3D3"/>
-              <w:start w:val="single" w:space="0" w:color="D3D3D3"/>
-              <w:end w:val="single" w:space="0" w:color="D3D3D3"/>
-            </w:tcBorders>
-          </w:tcPr>
-          <w:p>
-            <w:pPr>
-              <w:spacing w:before="0" w:after="60"/>
-              <w:keepNext/>
-              <w:jc w:val="center"/>
-            </w:pPr>
-            <w:r>
-              <w:rPr>
-                <w:rFonts w:ascii="Calibri" w:hAnsi="Calibri"/>
-                <w:sz w:val="20"/>
-              </w:rPr>
-              <w:t xml:space="default">36,479 (94%)</w:t>
-            </w:r>
-          </w:p>
-        </w:tc>
-        <w:tc>
-          <w:tcPr>
-            <w:tcBorders>
-              <w:top w:val="single" w:space="0" w:color="D3D3D3"/>
-              <w:bottom w:val="single" w:space="0" w:color="D3D3D3"/>
-              <w:start w:val="single" w:space="0" w:color="D3D3D3"/>
-              <w:end w:val="single" w:space="0" w:color="D3D3D3"/>
-            </w:tcBorders>
-          </w:tcPr>
-          <w:p>
-            <w:pPr>
-              <w:spacing w:before="0" w:after="60"/>
-              <w:keepNext/>
-              <w:jc w:val="center"/>
-            </w:pPr>
-            <w:r>
-              <w:rPr>
-                <w:rFonts w:ascii="Calibri" w:hAnsi="Calibri"/>
-                <w:sz w:val="20"/>
-              </w:rPr>
-              <w:t xml:space="default">35,238 (94%)</w:t>
-            </w:r>
-          </w:p>
-        </w:tc>
-        <w:tc>
-          <w:tcPr>
-            <w:tcBorders>
-              <w:top w:val="single" w:space="0" w:color="D3D3D3"/>
-              <w:bottom w:val="single" w:space="0" w:color="D3D3D3"/>
-              <w:start w:val="single" w:space="0" w:color="D3D3D3"/>
-              <w:end w:val="single" w:space="0" w:color="D3D3D3"/>
-            </w:tcBorders>
-          </w:tcPr>
-          <w:p>
-            <w:pPr>
-              <w:spacing w:before="0" w:after="60"/>
-              <w:keepNext/>
-              <w:jc w:val="center"/>
-            </w:pPr>
-            <w:r>
-              <w:rPr>
-                <w:rFonts w:ascii="Calibri" w:hAnsi="Calibri"/>
-                <w:sz w:val="20"/>
-              </w:rPr>
-              <w:t xml:space="default">135,661 (95%)</w:t>
+              <w:t xml:space="default">207,083 (95%)</w:t>
+            </w:r>
+          </w:p>
+        </w:tc>
+        <w:tc>
+          <w:tcPr>
+            <w:tcBorders>
+              <w:top w:val="single" w:space="0" w:color="D3D3D3"/>
+              <w:bottom w:val="single" w:space="0" w:color="D3D3D3"/>
+              <w:start w:val="single" w:space="0" w:color="D3D3D3"/>
+              <w:end w:val="single" w:space="0" w:color="D3D3D3"/>
+            </w:tcBorders>
+          </w:tcPr>
+          <w:p>
+            <w:pPr>
+              <w:spacing w:before="0" w:after="60"/>
+              <w:keepNext/>
+              <w:jc w:val="center"/>
+            </w:pPr>
+            <w:r>
+              <w:rPr>
+                <w:rFonts w:ascii="Calibri" w:hAnsi="Calibri"/>
+                <w:sz w:val="20"/>
+              </w:rPr>
+              <w:t xml:space="default">36,416 (94%)</w:t>
+            </w:r>
+          </w:p>
+        </w:tc>
+        <w:tc>
+          <w:tcPr>
+            <w:tcBorders>
+              <w:top w:val="single" w:space="0" w:color="D3D3D3"/>
+              <w:bottom w:val="single" w:space="0" w:color="D3D3D3"/>
+              <w:start w:val="single" w:space="0" w:color="D3D3D3"/>
+              <w:end w:val="single" w:space="0" w:color="D3D3D3"/>
+            </w:tcBorders>
+          </w:tcPr>
+          <w:p>
+            <w:pPr>
+              <w:spacing w:before="0" w:after="60"/>
+              <w:keepNext/>
+              <w:jc w:val="center"/>
+            </w:pPr>
+            <w:r>
+              <w:rPr>
+                <w:rFonts w:ascii="Calibri" w:hAnsi="Calibri"/>
+                <w:sz w:val="20"/>
+              </w:rPr>
+              <w:t xml:space="default">35,179 (94%)</w:t>
+            </w:r>
+          </w:p>
+        </w:tc>
+        <w:tc>
+          <w:tcPr>
+            <w:tcBorders>
+              <w:top w:val="single" w:space="0" w:color="D3D3D3"/>
+              <w:bottom w:val="single" w:space="0" w:color="D3D3D3"/>
+              <w:start w:val="single" w:space="0" w:color="D3D3D3"/>
+              <w:end w:val="single" w:space="0" w:color="D3D3D3"/>
+            </w:tcBorders>
+          </w:tcPr>
+          <w:p>
+            <w:pPr>
+              <w:spacing w:before="0" w:after="60"/>
+              <w:keepNext/>
+              <w:jc w:val="center"/>
+            </w:pPr>
+            <w:r>
+              <w:rPr>
+                <w:rFonts w:ascii="Calibri" w:hAnsi="Calibri"/>
+                <w:sz w:val="20"/>
+              </w:rPr>
+              <w:t xml:space="default">135,488 (95%)</w:t>
             </w:r>
           </w:p>
         </w:tc>
@@ -17580,79 +17580,79 @@
                 <w:rFonts w:ascii="Calibri" w:hAnsi="Calibri"/>
                 <w:sz w:val="20"/>
               </w:rPr>
-              <w:t xml:space="default">49 (&lt;0.1%)</w:t>
-            </w:r>
-          </w:p>
-        </w:tc>
-        <w:tc>
-          <w:tcPr>
-            <w:tcBorders>
-              <w:top w:val="single" w:space="0" w:color="D3D3D3"/>
-              <w:bottom w:val="single" w:space="0" w:color="D3D3D3"/>
-              <w:start w:val="single" w:space="0" w:color="D3D3D3"/>
-              <w:end w:val="single" w:space="0" w:color="D3D3D3"/>
-            </w:tcBorders>
-          </w:tcPr>
-          <w:p>
-            <w:pPr>
-              <w:spacing w:before="0" w:after="60"/>
-              <w:keepNext/>
-              <w:jc w:val="center"/>
-            </w:pPr>
-            <w:r>
-              <w:rPr>
-                <w:rFonts w:ascii="Calibri" w:hAnsi="Calibri"/>
-                <w:sz w:val="20"/>
-              </w:rPr>
-              <w:t xml:space="default">8 (&lt;0.1%)</w:t>
-            </w:r>
-          </w:p>
-        </w:tc>
-        <w:tc>
-          <w:tcPr>
-            <w:tcBorders>
-              <w:top w:val="single" w:space="0" w:color="D3D3D3"/>
-              <w:bottom w:val="single" w:space="0" w:color="D3D3D3"/>
-              <w:start w:val="single" w:space="0" w:color="D3D3D3"/>
-              <w:end w:val="single" w:space="0" w:color="D3D3D3"/>
-            </w:tcBorders>
-          </w:tcPr>
-          <w:p>
-            <w:pPr>
-              <w:spacing w:before="0" w:after="60"/>
-              <w:keepNext/>
-              <w:jc w:val="center"/>
-            </w:pPr>
-            <w:r>
-              <w:rPr>
-                <w:rFonts w:ascii="Calibri" w:hAnsi="Calibri"/>
-                <w:sz w:val="20"/>
-              </w:rPr>
-              <w:t xml:space="default">10 (&lt;0.1%)</w:t>
-            </w:r>
-          </w:p>
-        </w:tc>
-        <w:tc>
-          <w:tcPr>
-            <w:tcBorders>
-              <w:top w:val="single" w:space="0" w:color="D3D3D3"/>
-              <w:bottom w:val="single" w:space="0" w:color="D3D3D3"/>
-              <w:start w:val="single" w:space="0" w:color="D3D3D3"/>
-              <w:end w:val="single" w:space="0" w:color="D3D3D3"/>
-            </w:tcBorders>
-          </w:tcPr>
-          <w:p>
-            <w:pPr>
-              <w:spacing w:before="0" w:after="60"/>
-              <w:keepNext/>
-              <w:jc w:val="center"/>
-            </w:pPr>
-            <w:r>
-              <w:rPr>
-                <w:rFonts w:ascii="Calibri" w:hAnsi="Calibri"/>
-                <w:sz w:val="20"/>
-              </w:rPr>
-              <w:t xml:space="default">31 (&lt;0.1%)</w:t>
+              <w:t xml:space="default">141 (&lt;0.1%)</w:t>
+            </w:r>
+          </w:p>
+        </w:tc>
+        <w:tc>
+          <w:tcPr>
+            <w:tcBorders>
+              <w:top w:val="single" w:space="0" w:color="D3D3D3"/>
+              <w:bottom w:val="single" w:space="0" w:color="D3D3D3"/>
+              <w:start w:val="single" w:space="0" w:color="D3D3D3"/>
+              <w:end w:val="single" w:space="0" w:color="D3D3D3"/>
+            </w:tcBorders>
+          </w:tcPr>
+          <w:p>
+            <w:pPr>
+              <w:spacing w:before="0" w:after="60"/>
+              <w:keepNext/>
+              <w:jc w:val="center"/>
+            </w:pPr>
+            <w:r>
+              <w:rPr>
+                <w:rFonts w:ascii="Calibri" w:hAnsi="Calibri"/>
+                <w:sz w:val="20"/>
+              </w:rPr>
+              <w:t xml:space="default">26 (&lt;0.1%)</w:t>
+            </w:r>
+          </w:p>
+        </w:tc>
+        <w:tc>
+          <w:tcPr>
+            <w:tcBorders>
+              <w:top w:val="single" w:space="0" w:color="D3D3D3"/>
+              <w:bottom w:val="single" w:space="0" w:color="D3D3D3"/>
+              <w:start w:val="single" w:space="0" w:color="D3D3D3"/>
+              <w:end w:val="single" w:space="0" w:color="D3D3D3"/>
+            </w:tcBorders>
+          </w:tcPr>
+          <w:p>
+            <w:pPr>
+              <w:spacing w:before="0" w:after="60"/>
+              <w:keepNext/>
+              <w:jc w:val="center"/>
+            </w:pPr>
+            <w:r>
+              <w:rPr>
+                <w:rFonts w:ascii="Calibri" w:hAnsi="Calibri"/>
+                <w:sz w:val="20"/>
+              </w:rPr>
+              <w:t xml:space="default">28 (&lt;0.1%)</w:t>
+            </w:r>
+          </w:p>
+        </w:tc>
+        <w:tc>
+          <w:tcPr>
+            <w:tcBorders>
+              <w:top w:val="single" w:space="0" w:color="D3D3D3"/>
+              <w:bottom w:val="single" w:space="0" w:color="D3D3D3"/>
+              <w:start w:val="single" w:space="0" w:color="D3D3D3"/>
+              <w:end w:val="single" w:space="0" w:color="D3D3D3"/>
+            </w:tcBorders>
+          </w:tcPr>
+          <w:p>
+            <w:pPr>
+              <w:spacing w:before="0" w:after="60"/>
+              <w:keepNext/>
+              <w:jc w:val="center"/>
+            </w:pPr>
+            <w:r>
+              <w:rPr>
+                <w:rFonts w:ascii="Calibri" w:hAnsi="Calibri"/>
+                <w:sz w:val="20"/>
+              </w:rPr>
+              <w:t xml:space="default">87 (&lt;0.1%)</w:t>
             </w:r>
           </w:p>
         </w:tc>
@@ -17729,79 +17729,79 @@
                 <w:rFonts w:ascii="Calibri" w:hAnsi="Calibri"/>
                 <w:sz w:val="20"/>
               </w:rPr>
-              <w:t xml:space="default">11,426 (5.2%)</w:t>
-            </w:r>
-          </w:p>
-        </w:tc>
-        <w:tc>
-          <w:tcPr>
-            <w:tcBorders>
-              <w:top w:val="single" w:space="0" w:color="D3D3D3"/>
-              <w:bottom w:val="single" w:space="0" w:color="D3D3D3"/>
-              <w:start w:val="single" w:space="0" w:color="D3D3D3"/>
-              <w:end w:val="single" w:space="0" w:color="D3D3D3"/>
-            </w:tcBorders>
-          </w:tcPr>
-          <w:p>
-            <w:pPr>
-              <w:spacing w:before="0" w:after="60"/>
-              <w:keepNext/>
-              <w:jc w:val="center"/>
-            </w:pPr>
-            <w:r>
-              <w:rPr>
-                <w:rFonts w:ascii="Calibri" w:hAnsi="Calibri"/>
-                <w:sz w:val="20"/>
-              </w:rPr>
-              <w:t xml:space="default">2,186 (5.7%)</w:t>
-            </w:r>
-          </w:p>
-        </w:tc>
-        <w:tc>
-          <w:tcPr>
-            <w:tcBorders>
-              <w:top w:val="single" w:space="0" w:color="D3D3D3"/>
-              <w:bottom w:val="single" w:space="0" w:color="D3D3D3"/>
-              <w:start w:val="single" w:space="0" w:color="D3D3D3"/>
-              <w:end w:val="single" w:space="0" w:color="D3D3D3"/>
-            </w:tcBorders>
-          </w:tcPr>
-          <w:p>
-            <w:pPr>
-              <w:spacing w:before="0" w:after="60"/>
-              <w:keepNext/>
-              <w:jc w:val="center"/>
-            </w:pPr>
-            <w:r>
-              <w:rPr>
-                <w:rFonts w:ascii="Calibri" w:hAnsi="Calibri"/>
-                <w:sz w:val="20"/>
-              </w:rPr>
-              <w:t xml:space="default">2,049 (5.5%)</w:t>
-            </w:r>
-          </w:p>
-        </w:tc>
-        <w:tc>
-          <w:tcPr>
-            <w:tcBorders>
-              <w:top w:val="single" w:space="0" w:color="D3D3D3"/>
-              <w:bottom w:val="single" w:space="0" w:color="D3D3D3"/>
-              <w:start w:val="single" w:space="0" w:color="D3D3D3"/>
-              <w:end w:val="single" w:space="0" w:color="D3D3D3"/>
-            </w:tcBorders>
-          </w:tcPr>
-          <w:p>
-            <w:pPr>
-              <w:spacing w:before="0" w:after="60"/>
-              <w:keepNext/>
-              <w:jc w:val="center"/>
-            </w:pPr>
-            <w:r>
-              <w:rPr>
-                <w:rFonts w:ascii="Calibri" w:hAnsi="Calibri"/>
-                <w:sz w:val="20"/>
-              </w:rPr>
-              <w:t xml:space="default">7,191 (5.0%)</w:t>
+              <w:t xml:space="default">11,630 (5.3%)</w:t>
+            </w:r>
+          </w:p>
+        </w:tc>
+        <w:tc>
+          <w:tcPr>
+            <w:tcBorders>
+              <w:top w:val="single" w:space="0" w:color="D3D3D3"/>
+              <w:bottom w:val="single" w:space="0" w:color="D3D3D3"/>
+              <w:start w:val="single" w:space="0" w:color="D3D3D3"/>
+              <w:end w:val="single" w:space="0" w:color="D3D3D3"/>
+            </w:tcBorders>
+          </w:tcPr>
+          <w:p>
+            <w:pPr>
+              <w:spacing w:before="0" w:after="60"/>
+              <w:keepNext/>
+              <w:jc w:val="center"/>
+            </w:pPr>
+            <w:r>
+              <w:rPr>
+                <w:rFonts w:ascii="Calibri" w:hAnsi="Calibri"/>
+                <w:sz w:val="20"/>
+              </w:rPr>
+              <w:t xml:space="default">2,231 (5.8%)</w:t>
+            </w:r>
+          </w:p>
+        </w:tc>
+        <w:tc>
+          <w:tcPr>
+            <w:tcBorders>
+              <w:top w:val="single" w:space="0" w:color="D3D3D3"/>
+              <w:bottom w:val="single" w:space="0" w:color="D3D3D3"/>
+              <w:start w:val="single" w:space="0" w:color="D3D3D3"/>
+              <w:end w:val="single" w:space="0" w:color="D3D3D3"/>
+            </w:tcBorders>
+          </w:tcPr>
+          <w:p>
+            <w:pPr>
+              <w:spacing w:before="0" w:after="60"/>
+              <w:keepNext/>
+              <w:jc w:val="center"/>
+            </w:pPr>
+            <w:r>
+              <w:rPr>
+                <w:rFonts w:ascii="Calibri" w:hAnsi="Calibri"/>
+                <w:sz w:val="20"/>
+              </w:rPr>
+              <w:t xml:space="default">2,091 (5.6%)</w:t>
+            </w:r>
+          </w:p>
+        </w:tc>
+        <w:tc>
+          <w:tcPr>
+            <w:tcBorders>
+              <w:top w:val="single" w:space="0" w:color="D3D3D3"/>
+              <w:bottom w:val="single" w:space="0" w:color="D3D3D3"/>
+              <w:start w:val="single" w:space="0" w:color="D3D3D3"/>
+              <w:end w:val="single" w:space="0" w:color="D3D3D3"/>
+            </w:tcBorders>
+          </w:tcPr>
+          <w:p>
+            <w:pPr>
+              <w:spacing w:before="0" w:after="60"/>
+              <w:keepNext/>
+              <w:jc w:val="center"/>
+            </w:pPr>
+            <w:r>
+              <w:rPr>
+                <w:rFonts w:ascii="Calibri" w:hAnsi="Calibri"/>
+                <w:sz w:val="20"/>
+              </w:rPr>
+              <w:t xml:space="default">7,308 (5.1%)</w:t>
             </w:r>
           </w:p>
         </w:tc>
@@ -17878,7 +17878,7 @@
                 <w:rFonts w:ascii="Calibri" w:hAnsi="Calibri"/>
                 <w:sz w:val="20"/>
               </w:rPr>
-              <w:t xml:space="default">28,693</w:t>
+              <w:t xml:space="default">28,692</w:t>
             </w:r>
           </w:p>
         </w:tc>
@@ -17926,7 +17926,7 @@
                 <w:rFonts w:ascii="Calibri" w:hAnsi="Calibri"/>
                 <w:sz w:val="20"/>
               </w:rPr>
-              <w:t xml:space="default">3,660</w:t>
+              <w:t xml:space="default">3,659</w:t>
             </w:r>
           </w:p>
         </w:tc>
@@ -18003,7 +18003,7 @@
                 <w:rFonts w:ascii="Calibri" w:hAnsi="Calibri"/>
                 <w:sz w:val="20"/>
               </w:rPr>
-              <w:t xml:space="default">218,853</w:t>
+              <w:t xml:space="default">218,713</w:t>
             </w:r>
           </w:p>
         </w:tc>
@@ -18176,7 +18176,7 @@
                 <w:rFonts w:ascii="Calibri" w:hAnsi="Calibri"/>
                 <w:sz w:val="20"/>
               </w:rPr>
-              <w:t xml:space="default">236 (96, 416)</w:t>
+              <w:t xml:space="default">236 (95, 416)</w:t>
             </w:r>
           </w:p>
         </w:tc>
@@ -18224,31 +18224,31 @@
                 <w:rFonts w:ascii="Calibri" w:hAnsi="Calibri"/>
                 <w:sz w:val="20"/>
               </w:rPr>
-              <w:t xml:space="default">455 (256, 591)</w:t>
-            </w:r>
-          </w:p>
-        </w:tc>
-        <w:tc>
-          <w:tcPr>
-            <w:tcBorders>
-              <w:top w:val="single" w:space="0" w:color="D3D3D3"/>
-              <w:bottom w:val="single" w:space="0" w:color="D3D3D3"/>
-              <w:start w:val="single" w:space="0" w:color="D3D3D3"/>
-              <w:end w:val="single" w:space="0" w:color="D3D3D3"/>
-            </w:tcBorders>
-          </w:tcPr>
-          <w:p>
-            <w:pPr>
-              <w:spacing w:before="0" w:after="60"/>
-              <w:keepNext/>
-              <w:jc w:val="center"/>
-            </w:pPr>
-            <w:r>
-              <w:rPr>
-                <w:rFonts w:ascii="Calibri" w:hAnsi="Calibri"/>
-                <w:sz w:val="20"/>
-              </w:rPr>
-              <w:t xml:space="default">210 (85, 368)</w:t>
+              <w:t xml:space="default">455 (255, 590)</w:t>
+            </w:r>
+          </w:p>
+        </w:tc>
+        <w:tc>
+          <w:tcPr>
+            <w:tcBorders>
+              <w:top w:val="single" w:space="0" w:color="D3D3D3"/>
+              <w:bottom w:val="single" w:space="0" w:color="D3D3D3"/>
+              <w:start w:val="single" w:space="0" w:color="D3D3D3"/>
+              <w:end w:val="single" w:space="0" w:color="D3D3D3"/>
+            </w:tcBorders>
+          </w:tcPr>
+          <w:p>
+            <w:pPr>
+              <w:spacing w:before="0" w:after="60"/>
+              <w:keepNext/>
+              <w:jc w:val="center"/>
+            </w:pPr>
+            <w:r>
+              <w:rPr>
+                <w:rFonts w:ascii="Calibri" w:hAnsi="Calibri"/>
+                <w:sz w:val="20"/>
+              </w:rPr>
+              <w:t xml:space="default">209 (85, 367)</w:t>
             </w:r>
           </w:p>
         </w:tc>
@@ -18474,79 +18474,79 @@
                 <w:rFonts w:ascii="Calibri" w:hAnsi="Calibri"/>
                 <w:sz w:val="20"/>
               </w:rPr>
-              <w:t xml:space="default">28,693</w:t>
-            </w:r>
-          </w:p>
-        </w:tc>
-        <w:tc>
-          <w:tcPr>
-            <w:tcBorders>
-              <w:top w:val="single" w:space="0" w:color="D3D3D3"/>
-              <w:bottom w:val="single" w:space="0" w:color="D3D3D3"/>
-              <w:start w:val="single" w:space="0" w:color="D3D3D3"/>
-              <w:end w:val="single" w:space="0" w:color="D3D3D3"/>
-            </w:tcBorders>
-          </w:tcPr>
-          <w:p>
-            <w:pPr>
-              <w:spacing w:before="0" w:after="60"/>
-              <w:keepNext/>
-              <w:jc w:val="center"/>
-            </w:pPr>
-            <w:r>
-              <w:rPr>
-                <w:rFonts w:ascii="Calibri" w:hAnsi="Calibri"/>
-                <w:sz w:val="20"/>
-              </w:rPr>
-              <w:t xml:space="default">5,233</w:t>
-            </w:r>
-          </w:p>
-        </w:tc>
-        <w:tc>
-          <w:tcPr>
-            <w:tcBorders>
-              <w:top w:val="single" w:space="0" w:color="D3D3D3"/>
-              <w:bottom w:val="single" w:space="0" w:color="D3D3D3"/>
-              <w:start w:val="single" w:space="0" w:color="D3D3D3"/>
-              <w:end w:val="single" w:space="0" w:color="D3D3D3"/>
-            </w:tcBorders>
-          </w:tcPr>
-          <w:p>
-            <w:pPr>
-              <w:spacing w:before="0" w:after="60"/>
-              <w:keepNext/>
-              <w:jc w:val="center"/>
-            </w:pPr>
-            <w:r>
-              <w:rPr>
-                <w:rFonts w:ascii="Calibri" w:hAnsi="Calibri"/>
-                <w:sz w:val="20"/>
-              </w:rPr>
-              <w:t xml:space="default">3,660</w:t>
-            </w:r>
-          </w:p>
-        </w:tc>
-        <w:tc>
-          <w:tcPr>
-            <w:tcBorders>
-              <w:top w:val="single" w:space="0" w:color="D3D3D3"/>
-              <w:bottom w:val="single" w:space="0" w:color="D3D3D3"/>
-              <w:start w:val="single" w:space="0" w:color="D3D3D3"/>
-              <w:end w:val="single" w:space="0" w:color="D3D3D3"/>
-            </w:tcBorders>
-          </w:tcPr>
-          <w:p>
-            <w:pPr>
-              <w:spacing w:before="0" w:after="60"/>
-              <w:keepNext/>
-              <w:jc w:val="center"/>
-            </w:pPr>
-            <w:r>
-              <w:rPr>
-                <w:rFonts w:ascii="Calibri" w:hAnsi="Calibri"/>
-                <w:sz w:val="20"/>
-              </w:rPr>
-              <w:t xml:space="default">19,800</w:t>
+              <w:t xml:space="default">28,833</w:t>
+            </w:r>
+          </w:p>
+        </w:tc>
+        <w:tc>
+          <w:tcPr>
+            <w:tcBorders>
+              <w:top w:val="single" w:space="0" w:color="D3D3D3"/>
+              <w:bottom w:val="single" w:space="0" w:color="D3D3D3"/>
+              <w:start w:val="single" w:space="0" w:color="D3D3D3"/>
+              <w:end w:val="single" w:space="0" w:color="D3D3D3"/>
+            </w:tcBorders>
+          </w:tcPr>
+          <w:p>
+            <w:pPr>
+              <w:spacing w:before="0" w:after="60"/>
+              <w:keepNext/>
+              <w:jc w:val="center"/>
+            </w:pPr>
+            <w:r>
+              <w:rPr>
+                <w:rFonts w:ascii="Calibri" w:hAnsi="Calibri"/>
+                <w:sz w:val="20"/>
+              </w:rPr>
+              <w:t xml:space="default">5,259</w:t>
+            </w:r>
+          </w:p>
+        </w:tc>
+        <w:tc>
+          <w:tcPr>
+            <w:tcBorders>
+              <w:top w:val="single" w:space="0" w:color="D3D3D3"/>
+              <w:bottom w:val="single" w:space="0" w:color="D3D3D3"/>
+              <w:start w:val="single" w:space="0" w:color="D3D3D3"/>
+              <w:end w:val="single" w:space="0" w:color="D3D3D3"/>
+            </w:tcBorders>
+          </w:tcPr>
+          <w:p>
+            <w:pPr>
+              <w:spacing w:before="0" w:after="60"/>
+              <w:keepNext/>
+              <w:jc w:val="center"/>
+            </w:pPr>
+            <w:r>
+              <w:rPr>
+                <w:rFonts w:ascii="Calibri" w:hAnsi="Calibri"/>
+                <w:sz w:val="20"/>
+              </w:rPr>
+              <w:t xml:space="default">3,687</w:t>
+            </w:r>
+          </w:p>
+        </w:tc>
+        <w:tc>
+          <w:tcPr>
+            <w:tcBorders>
+              <w:top w:val="single" w:space="0" w:color="D3D3D3"/>
+              <w:bottom w:val="single" w:space="0" w:color="D3D3D3"/>
+              <w:start w:val="single" w:space="0" w:color="D3D3D3"/>
+              <w:end w:val="single" w:space="0" w:color="D3D3D3"/>
+            </w:tcBorders>
+          </w:tcPr>
+          <w:p>
+            <w:pPr>
+              <w:spacing w:before="0" w:after="60"/>
+              <w:keepNext/>
+              <w:jc w:val="center"/>
+            </w:pPr>
+            <w:r>
+              <w:rPr>
+                <w:rFonts w:ascii="Calibri" w:hAnsi="Calibri"/>
+                <w:sz w:val="20"/>
+              </w:rPr>
+              <w:t xml:space="default">19,887</w:t>
             </w:r>
           </w:p>
         </w:tc>
@@ -18599,103 +18599,103 @@
                 <w:rFonts w:ascii="Calibri" w:hAnsi="Calibri"/>
                 <w:sz w:val="20"/>
               </w:rPr>
-              <w:t xml:space="default">218,853</w:t>
-            </w:r>
-          </w:p>
-        </w:tc>
-        <w:tc>
-          <w:tcPr>
-            <w:tcBorders>
-              <w:top w:val="single" w:space="0" w:color="D3D3D3"/>
-              <w:bottom w:val="single" w:space="0" w:color="D3D3D3"/>
-              <w:start w:val="single" w:space="0" w:color="D3D3D3"/>
-              <w:end w:val="single" w:space="0" w:color="D3D3D3"/>
-            </w:tcBorders>
-          </w:tcPr>
-          <w:p>
-            <w:pPr>
-              <w:spacing w:before="0" w:after="60"/>
-              <w:keepNext/>
-              <w:jc w:val="center"/>
-            </w:pPr>
-            <w:r>
-              <w:rPr>
-                <w:rFonts w:ascii="Calibri" w:hAnsi="Calibri"/>
-                <w:sz w:val="20"/>
-              </w:rPr>
-              <w:t xml:space="default">11,475 (5.2%)</w:t>
-            </w:r>
-          </w:p>
-        </w:tc>
-        <w:tc>
-          <w:tcPr>
-            <w:tcBorders>
-              <w:top w:val="single" w:space="0" w:color="D3D3D3"/>
-              <w:bottom w:val="single" w:space="0" w:color="D3D3D3"/>
-              <w:start w:val="single" w:space="0" w:color="D3D3D3"/>
-              <w:end w:val="single" w:space="0" w:color="D3D3D3"/>
-            </w:tcBorders>
-          </w:tcPr>
-          <w:p>
-            <w:pPr>
-              <w:spacing w:before="0" w:after="60"/>
-              <w:keepNext/>
-              <w:jc w:val="center"/>
-            </w:pPr>
-            <w:r>
-              <w:rPr>
-                <w:rFonts w:ascii="Calibri" w:hAnsi="Calibri"/>
-                <w:sz w:val="20"/>
-              </w:rPr>
-              <w:t xml:space="default">2,194 (5.7%)</w:t>
-            </w:r>
-          </w:p>
-        </w:tc>
-        <w:tc>
-          <w:tcPr>
-            <w:tcBorders>
-              <w:top w:val="single" w:space="0" w:color="D3D3D3"/>
-              <w:bottom w:val="single" w:space="0" w:color="D3D3D3"/>
-              <w:start w:val="single" w:space="0" w:color="D3D3D3"/>
-              <w:end w:val="single" w:space="0" w:color="D3D3D3"/>
-            </w:tcBorders>
-          </w:tcPr>
-          <w:p>
-            <w:pPr>
-              <w:spacing w:before="0" w:after="60"/>
-              <w:keepNext/>
-              <w:jc w:val="center"/>
-            </w:pPr>
-            <w:r>
-              <w:rPr>
-                <w:rFonts w:ascii="Calibri" w:hAnsi="Calibri"/>
-                <w:sz w:val="20"/>
-              </w:rPr>
-              <w:t xml:space="default">2,059 (5.5%)</w:t>
-            </w:r>
-          </w:p>
-        </w:tc>
-        <w:tc>
-          <w:tcPr>
-            <w:tcBorders>
-              <w:top w:val="single" w:space="0" w:color="D3D3D3"/>
-              <w:bottom w:val="single" w:space="0" w:color="D3D3D3"/>
-              <w:start w:val="single" w:space="0" w:color="D3D3D3"/>
-              <w:end w:val="single" w:space="0" w:color="D3D3D3"/>
-            </w:tcBorders>
-          </w:tcPr>
-          <w:p>
-            <w:pPr>
-              <w:spacing w:before="0" w:after="60"/>
-              <w:keepNext/>
-              <w:jc w:val="center"/>
-            </w:pPr>
-            <w:r>
-              <w:rPr>
-                <w:rFonts w:ascii="Calibri" w:hAnsi="Calibri"/>
-                <w:sz w:val="20"/>
-              </w:rPr>
-              <w:t xml:space="default">7,222 (5.1%)</w:t>
+              <w:t xml:space="default">218,854</w:t>
+            </w:r>
+          </w:p>
+        </w:tc>
+        <w:tc>
+          <w:tcPr>
+            <w:tcBorders>
+              <w:top w:val="single" w:space="0" w:color="D3D3D3"/>
+              <w:bottom w:val="single" w:space="0" w:color="D3D3D3"/>
+              <w:start w:val="single" w:space="0" w:color="D3D3D3"/>
+              <w:end w:val="single" w:space="0" w:color="D3D3D3"/>
+            </w:tcBorders>
+          </w:tcPr>
+          <w:p>
+            <w:pPr>
+              <w:spacing w:before="0" w:after="60"/>
+              <w:keepNext/>
+              <w:jc w:val="center"/>
+            </w:pPr>
+            <w:r>
+              <w:rPr>
+                <w:rFonts w:ascii="Calibri" w:hAnsi="Calibri"/>
+                <w:sz w:val="20"/>
+              </w:rPr>
+              <w:t xml:space="default">11,771 (5.4%)</w:t>
+            </w:r>
+          </w:p>
+        </w:tc>
+        <w:tc>
+          <w:tcPr>
+            <w:tcBorders>
+              <w:top w:val="single" w:space="0" w:color="D3D3D3"/>
+              <w:bottom w:val="single" w:space="0" w:color="D3D3D3"/>
+              <w:start w:val="single" w:space="0" w:color="D3D3D3"/>
+              <w:end w:val="single" w:space="0" w:color="D3D3D3"/>
+            </w:tcBorders>
+          </w:tcPr>
+          <w:p>
+            <w:pPr>
+              <w:spacing w:before="0" w:after="60"/>
+              <w:keepNext/>
+              <w:jc w:val="center"/>
+            </w:pPr>
+            <w:r>
+              <w:rPr>
+                <w:rFonts w:ascii="Calibri" w:hAnsi="Calibri"/>
+                <w:sz w:val="20"/>
+              </w:rPr>
+              <w:t xml:space="default">2,257 (5.8%)</w:t>
+            </w:r>
+          </w:p>
+        </w:tc>
+        <w:tc>
+          <w:tcPr>
+            <w:tcBorders>
+              <w:top w:val="single" w:space="0" w:color="D3D3D3"/>
+              <w:bottom w:val="single" w:space="0" w:color="D3D3D3"/>
+              <w:start w:val="single" w:space="0" w:color="D3D3D3"/>
+              <w:end w:val="single" w:space="0" w:color="D3D3D3"/>
+            </w:tcBorders>
+          </w:tcPr>
+          <w:p>
+            <w:pPr>
+              <w:spacing w:before="0" w:after="60"/>
+              <w:keepNext/>
+              <w:jc w:val="center"/>
+            </w:pPr>
+            <w:r>
+              <w:rPr>
+                <w:rFonts w:ascii="Calibri" w:hAnsi="Calibri"/>
+                <w:sz w:val="20"/>
+              </w:rPr>
+              <w:t xml:space="default">2,119 (5.7%)</w:t>
+            </w:r>
+          </w:p>
+        </w:tc>
+        <w:tc>
+          <w:tcPr>
+            <w:tcBorders>
+              <w:top w:val="single" w:space="0" w:color="D3D3D3"/>
+              <w:bottom w:val="single" w:space="0" w:color="D3D3D3"/>
+              <w:start w:val="single" w:space="0" w:color="D3D3D3"/>
+              <w:end w:val="single" w:space="0" w:color="D3D3D3"/>
+            </w:tcBorders>
+          </w:tcPr>
+          <w:p>
+            <w:pPr>
+              <w:spacing w:before="0" w:after="60"/>
+              <w:keepNext/>
+              <w:jc w:val="center"/>
+            </w:pPr>
+            <w:r>
+              <w:rPr>
+                <w:rFonts w:ascii="Calibri" w:hAnsi="Calibri"/>
+                <w:sz w:val="20"/>
+              </w:rPr>
+              <w:t xml:space="default">7,395 (5.2%)</w:t>
             </w:r>
           </w:p>
         </w:tc>
@@ -18772,7 +18772,7 @@
                 <w:rFonts w:ascii="Calibri" w:hAnsi="Calibri"/>
                 <w:sz w:val="20"/>
               </w:rPr>
-              <w:t xml:space="default">28,693</w:t>
+              <w:t xml:space="default">28,692</w:t>
             </w:r>
           </w:p>
         </w:tc>
@@ -18820,7 +18820,7 @@
                 <w:rFonts w:ascii="Calibri" w:hAnsi="Calibri"/>
                 <w:sz w:val="20"/>
               </w:rPr>
-              <w:t xml:space="default">3,660</w:t>
+              <w:t xml:space="default">3,659</w:t>
             </w:r>
           </w:p>
         </w:tc>
@@ -19964,7 +19964,7 @@
                 <w:rFonts w:ascii="Calibri" w:hAnsi="Calibri"/>
                 <w:sz w:val="20"/>
               </w:rPr>
-              <w:t xml:space="default">218,853 (88%)</w:t>
+              <w:t xml:space="default">218,854 (88%)</w:t>
             </w:r>
           </w:p>
         </w:tc>
@@ -20012,7 +20012,7 @@
                 <w:rFonts w:ascii="Calibri" w:hAnsi="Calibri"/>
                 <w:sz w:val="20"/>
               </w:rPr>
-              <w:t xml:space="default">37,297 (91%)</w:t>
+              <w:t xml:space="default">37,298 (91%)</w:t>
             </w:r>
           </w:p>
         </w:tc>
@@ -20113,7 +20113,7 @@
                 <w:rFonts w:ascii="Calibri" w:hAnsi="Calibri"/>
                 <w:sz w:val="20"/>
               </w:rPr>
-              <w:t xml:space="default">28,693 (12%)</w:t>
+              <w:t xml:space="default">28,692 (12%)</w:t>
             </w:r>
           </w:p>
         </w:tc>
@@ -20161,7 +20161,7 @@
                 <w:rFonts w:ascii="Calibri" w:hAnsi="Calibri"/>
                 <w:sz w:val="20"/>
               </w:rPr>
-              <w:t xml:space="default">3,660 (8.9%)</w:t>
+              <w:t xml:space="default">3,659 (8.9%)</w:t>
             </w:r>
           </w:p>
         </w:tc>

</xml_diff>

<commit_message>
Overlap and LTFU weights
</commit_message>
<xml_diff>
--- a/paper/table_supremedm computable phenotype summary.docx
+++ b/paper/table_supremedm computable phenotype summary.docx
@@ -18003,7 +18003,7 @@
                 <w:rFonts w:ascii="Calibri" w:hAnsi="Calibri"/>
                 <w:sz w:val="20"/>
               </w:rPr>
-              <w:t xml:space="default">218,713</w:t>
+              <w:t xml:space="default">218,854</w:t>
             </w:r>
           </w:p>
         </w:tc>
@@ -18224,7 +18224,7 @@
                 <w:rFonts w:ascii="Calibri" w:hAnsi="Calibri"/>
                 <w:sz w:val="20"/>
               </w:rPr>
-              <w:t xml:space="default">455 (255, 590)</w:t>
+              <w:t xml:space="default">454 (255, 590)</w:t>
             </w:r>
           </w:p>
         </w:tc>
@@ -18474,79 +18474,79 @@
                 <w:rFonts w:ascii="Calibri" w:hAnsi="Calibri"/>
                 <w:sz w:val="20"/>
               </w:rPr>
-              <w:t xml:space="default">28,833</w:t>
-            </w:r>
-          </w:p>
-        </w:tc>
-        <w:tc>
-          <w:tcPr>
-            <w:tcBorders>
-              <w:top w:val="single" w:space="0" w:color="D3D3D3"/>
-              <w:bottom w:val="single" w:space="0" w:color="D3D3D3"/>
-              <w:start w:val="single" w:space="0" w:color="D3D3D3"/>
-              <w:end w:val="single" w:space="0" w:color="D3D3D3"/>
-            </w:tcBorders>
-          </w:tcPr>
-          <w:p>
-            <w:pPr>
-              <w:spacing w:before="0" w:after="60"/>
-              <w:keepNext/>
-              <w:jc w:val="center"/>
-            </w:pPr>
-            <w:r>
-              <w:rPr>
-                <w:rFonts w:ascii="Calibri" w:hAnsi="Calibri"/>
-                <w:sz w:val="20"/>
-              </w:rPr>
-              <w:t xml:space="default">5,259</w:t>
-            </w:r>
-          </w:p>
-        </w:tc>
-        <w:tc>
-          <w:tcPr>
-            <w:tcBorders>
-              <w:top w:val="single" w:space="0" w:color="D3D3D3"/>
-              <w:bottom w:val="single" w:space="0" w:color="D3D3D3"/>
-              <w:start w:val="single" w:space="0" w:color="D3D3D3"/>
-              <w:end w:val="single" w:space="0" w:color="D3D3D3"/>
-            </w:tcBorders>
-          </w:tcPr>
-          <w:p>
-            <w:pPr>
-              <w:spacing w:before="0" w:after="60"/>
-              <w:keepNext/>
-              <w:jc w:val="center"/>
-            </w:pPr>
-            <w:r>
-              <w:rPr>
-                <w:rFonts w:ascii="Calibri" w:hAnsi="Calibri"/>
-                <w:sz w:val="20"/>
-              </w:rPr>
-              <w:t xml:space="default">3,687</w:t>
-            </w:r>
-          </w:p>
-        </w:tc>
-        <w:tc>
-          <w:tcPr>
-            <w:tcBorders>
-              <w:top w:val="single" w:space="0" w:color="D3D3D3"/>
-              <w:bottom w:val="single" w:space="0" w:color="D3D3D3"/>
-              <w:start w:val="single" w:space="0" w:color="D3D3D3"/>
-              <w:end w:val="single" w:space="0" w:color="D3D3D3"/>
-            </w:tcBorders>
-          </w:tcPr>
-          <w:p>
-            <w:pPr>
-              <w:spacing w:before="0" w:after="60"/>
-              <w:keepNext/>
-              <w:jc w:val="center"/>
-            </w:pPr>
-            <w:r>
-              <w:rPr>
-                <w:rFonts w:ascii="Calibri" w:hAnsi="Calibri"/>
-                <w:sz w:val="20"/>
-              </w:rPr>
-              <w:t xml:space="default">19,887</w:t>
+              <w:t xml:space="default">28,692</w:t>
+            </w:r>
+          </w:p>
+        </w:tc>
+        <w:tc>
+          <w:tcPr>
+            <w:tcBorders>
+              <w:top w:val="single" w:space="0" w:color="D3D3D3"/>
+              <w:bottom w:val="single" w:space="0" w:color="D3D3D3"/>
+              <w:start w:val="single" w:space="0" w:color="D3D3D3"/>
+              <w:end w:val="single" w:space="0" w:color="D3D3D3"/>
+            </w:tcBorders>
+          </w:tcPr>
+          <w:p>
+            <w:pPr>
+              <w:spacing w:before="0" w:after="60"/>
+              <w:keepNext/>
+              <w:jc w:val="center"/>
+            </w:pPr>
+            <w:r>
+              <w:rPr>
+                <w:rFonts w:ascii="Calibri" w:hAnsi="Calibri"/>
+                <w:sz w:val="20"/>
+              </w:rPr>
+              <w:t xml:space="default">5,233</w:t>
+            </w:r>
+          </w:p>
+        </w:tc>
+        <w:tc>
+          <w:tcPr>
+            <w:tcBorders>
+              <w:top w:val="single" w:space="0" w:color="D3D3D3"/>
+              <w:bottom w:val="single" w:space="0" w:color="D3D3D3"/>
+              <w:start w:val="single" w:space="0" w:color="D3D3D3"/>
+              <w:end w:val="single" w:space="0" w:color="D3D3D3"/>
+            </w:tcBorders>
+          </w:tcPr>
+          <w:p>
+            <w:pPr>
+              <w:spacing w:before="0" w:after="60"/>
+              <w:keepNext/>
+              <w:jc w:val="center"/>
+            </w:pPr>
+            <w:r>
+              <w:rPr>
+                <w:rFonts w:ascii="Calibri" w:hAnsi="Calibri"/>
+                <w:sz w:val="20"/>
+              </w:rPr>
+              <w:t xml:space="default">3,659</w:t>
+            </w:r>
+          </w:p>
+        </w:tc>
+        <w:tc>
+          <w:tcPr>
+            <w:tcBorders>
+              <w:top w:val="single" w:space="0" w:color="D3D3D3"/>
+              <w:bottom w:val="single" w:space="0" w:color="D3D3D3"/>
+              <w:start w:val="single" w:space="0" w:color="D3D3D3"/>
+              <w:end w:val="single" w:space="0" w:color="D3D3D3"/>
+            </w:tcBorders>
+          </w:tcPr>
+          <w:p>
+            <w:pPr>
+              <w:spacing w:before="0" w:after="60"/>
+              <w:keepNext/>
+              <w:jc w:val="center"/>
+            </w:pPr>
+            <w:r>
+              <w:rPr>
+                <w:rFonts w:ascii="Calibri" w:hAnsi="Calibri"/>
+                <w:sz w:val="20"/>
+              </w:rPr>
+              <w:t xml:space="default">19,800</w:t>
             </w:r>
           </w:p>
         </w:tc>

</xml_diff>